<commit_message>
This commit updates the UML in the RDD.
This was done to more accurately reflect the new direction of the project.
</commit_message>
<xml_diff>
--- a/RDD.docx
+++ b/RDD.docx
@@ -10,6 +10,7 @@
           <w:docPartUnique/>
         </w:docPartObj>
       </w:sdtPr>
+      <w:sdtEndPr/>
       <w:sdtContent>
         <w:p>
           <w:pPr>
@@ -122,6 +123,7 @@
                                     <w:dataBinding w:prefixMappings="xmlns:ns0='http://purl.org/dc/elements/1.1/' xmlns:ns1='http://schemas.openxmlformats.org/package/2006/metadata/core-properties' " w:xpath="/ns1:coreProperties[1]/ns0:title[1]" w:storeItemID="{6C3C8BC8-F283-45AE-878A-BAB7291924A1}"/>
                                     <w:text/>
                                   </w:sdtPr>
+                                  <w:sdtEndPr/>
                                   <w:sdtContent>
                                     <w:r>
                                       <w:rPr>
@@ -148,6 +150,7 @@
                                   <w:dataBinding w:prefixMappings="xmlns:ns0='http://purl.org/dc/elements/1.1/' xmlns:ns1='http://schemas.openxmlformats.org/package/2006/metadata/core-properties' " w:xpath="/ns1:coreProperties[1]/ns0:subject[1]" w:storeItemID="{6C3C8BC8-F283-45AE-878A-BAB7291924A1}"/>
                                   <w:text/>
                                 </w:sdtPr>
+                                <w:sdtEndPr/>
                                 <w:sdtContent>
                                   <w:p>
                                     <w:pPr>
@@ -197,6 +200,7 @@
                                     <w:dataBinding w:prefixMappings="xmlns:ns0='http://purl.org/dc/elements/1.1/' xmlns:ns1='http://schemas.openxmlformats.org/package/2006/metadata/core-properties' " w:xpath="/ns1:coreProperties[1]/ns0:creator[1]" w:storeItemID="{6C3C8BC8-F283-45AE-878A-BAB7291924A1}"/>
                                     <w:text/>
                                   </w:sdtPr>
+                                  <w:sdtEndPr/>
                                   <w:sdtContent>
                                     <w:r>
                                       <w:rPr>
@@ -273,6 +277,7 @@
                               <w:dataBinding w:prefixMappings="xmlns:ns0='http://purl.org/dc/elements/1.1/' xmlns:ns1='http://schemas.openxmlformats.org/package/2006/metadata/core-properties' " w:xpath="/ns1:coreProperties[1]/ns0:title[1]" w:storeItemID="{6C3C8BC8-F283-45AE-878A-BAB7291924A1}"/>
                               <w:text/>
                             </w:sdtPr>
+                            <w:sdtEndPr/>
                             <w:sdtContent>
                               <w:r>
                                 <w:rPr>
@@ -299,6 +304,7 @@
                             <w:dataBinding w:prefixMappings="xmlns:ns0='http://purl.org/dc/elements/1.1/' xmlns:ns1='http://schemas.openxmlformats.org/package/2006/metadata/core-properties' " w:xpath="/ns1:coreProperties[1]/ns0:subject[1]" w:storeItemID="{6C3C8BC8-F283-45AE-878A-BAB7291924A1}"/>
                             <w:text/>
                           </w:sdtPr>
+                          <w:sdtEndPr/>
                           <w:sdtContent>
                             <w:p>
                               <w:pPr>
@@ -348,6 +354,7 @@
                               <w:dataBinding w:prefixMappings="xmlns:ns0='http://purl.org/dc/elements/1.1/' xmlns:ns1='http://schemas.openxmlformats.org/package/2006/metadata/core-properties' " w:xpath="/ns1:coreProperties[1]/ns0:creator[1]" w:storeItemID="{6C3C8BC8-F283-45AE-878A-BAB7291924A1}"/>
                               <w:text/>
                             </w:sdtPr>
+                            <w:sdtEndPr/>
                             <w:sdtContent>
                               <w:r>
                                 <w:rPr>
@@ -466,6 +473,7 @@
                                     <w:calendar w:val="gregorian"/>
                                   </w:date>
                                 </w:sdtPr>
+                                <w:sdtEndPr/>
                                 <w:sdtContent>
                                   <w:p>
                                     <w:pPr>
@@ -532,6 +540,7 @@
                               <w:calendar w:val="gregorian"/>
                             </w:date>
                           </w:sdtPr>
+                          <w:sdtEndPr/>
                           <w:sdtContent>
                             <w:p>
                               <w:pPr>
@@ -570,6 +579,14 @@
     </w:sdt>
     <w:sdt>
       <w:sdtPr>
+        <w:rPr>
+          <w:rFonts w:asciiTheme="minorHAnsi" w:eastAsiaTheme="minorHAnsi" w:hAnsiTheme="minorHAnsi" w:cstheme="minorBidi"/>
+          <w:b w:val="0"/>
+          <w:bCs w:val="0"/>
+          <w:color w:val="auto"/>
+          <w:sz w:val="24"/>
+          <w:szCs w:val="24"/>
+        </w:rPr>
         <w:id w:val="-2093463476"/>
         <w:docPartObj>
           <w:docPartGallery w:val="Table of Contents"/>
@@ -578,11 +595,7 @@
       </w:sdtPr>
       <w:sdtEndPr>
         <w:rPr>
-          <w:rFonts w:asciiTheme="minorHAnsi" w:eastAsiaTheme="minorHAnsi" w:hAnsiTheme="minorHAnsi" w:cstheme="minorBidi"/>
           <w:noProof/>
-          <w:color w:val="auto"/>
-          <w:sz w:val="24"/>
-          <w:szCs w:val="24"/>
         </w:rPr>
       </w:sdtEndPr>
       <w:sdtContent>
@@ -2799,8 +2812,6 @@
       <w:r>
         <w:t xml:space="preserve"> </w:t>
       </w:r>
-      <w:bookmarkStart w:id="2" w:name="_GoBack"/>
-      <w:bookmarkEnd w:id="2"/>
       <w:r>
         <w:t>a minimum of fifty nodes that will be connected by edges, thus creating the network. Nodes and edges have the possibility of being added or removed. The network will be tested within the program to ensure that the graph is connected after the removal of edges. So long as there is a path between two destinations, the shortest path will be determined. This system will take parallel edges into consideration. This system is not meant to be applied to a hospital network in real time. This is only meant to model the behavior of a network.</w:t>
       </w:r>
@@ -2814,11 +2825,8 @@
       <w:pPr>
         <w:pStyle w:val="Heading1"/>
         <w:spacing w:after="240" w:line="480" w:lineRule="auto"/>
-        <w:rPr>
-          <w:b/>
-        </w:rPr>
       </w:pPr>
-      <w:bookmarkStart w:id="3" w:name="_Toc112713"/>
+      <w:bookmarkStart w:id="2" w:name="_Toc112713"/>
       <w:r>
         <w:rPr>
           <w:b/>
@@ -2832,21 +2840,18 @@
         </w:rPr>
         <w:t xml:space="preserve"> Diagram</w:t>
       </w:r>
+      <w:bookmarkStart w:id="3" w:name="_GoBack"/>
+      <w:bookmarkEnd w:id="2"/>
       <w:bookmarkEnd w:id="3"/>
-    </w:p>
-    <w:p>
-      <w:pPr>
-        <w:spacing w:line="480" w:lineRule="auto"/>
-      </w:pPr>
       <w:r>
         <w:rPr>
           <w:noProof/>
         </w:rPr>
         <w:drawing>
-          <wp:inline distT="0" distB="0" distL="0" distR="0" wp14:anchorId="653B8416" wp14:editId="69BEBC65">
-            <wp:extent cx="5943600" cy="6342380"/>
+          <wp:inline distT="0" distB="0" distL="0" distR="0" wp14:anchorId="271842DB" wp14:editId="64FFE15C">
+            <wp:extent cx="5943600" cy="7065010"/>
             <wp:effectExtent l="0" t="0" r="0" b="0"/>
-            <wp:docPr id="1" name="Picture 1"/>
+            <wp:docPr id="2" name="Picture 2" descr="A screenshot of a computer screen&#10;&#10;Description automatically generated"/>
             <wp:cNvGraphicFramePr>
               <a:graphicFrameLocks xmlns:a="http://schemas.openxmlformats.org/drawingml/2006/main" noChangeAspect="1"/>
             </wp:cNvGraphicFramePr>
@@ -2854,7 +2859,7 @@
               <a:graphicData uri="http://schemas.openxmlformats.org/drawingml/2006/picture">
                 <pic:pic xmlns:pic="http://schemas.openxmlformats.org/drawingml/2006/picture">
                   <pic:nvPicPr>
-                    <pic:cNvPr id="1" name="Java II - Project.png"/>
+                    <pic:cNvPr id="2" name="UML.png"/>
                     <pic:cNvPicPr/>
                   </pic:nvPicPr>
                   <pic:blipFill>
@@ -2872,7 +2877,7 @@
                   <pic:spPr>
                     <a:xfrm>
                       <a:off x="0" y="0"/>
-                      <a:ext cx="5943600" cy="6342380"/>
+                      <a:ext cx="5943600" cy="7065010"/>
                     </a:xfrm>
                     <a:prstGeom prst="rect">
                       <a:avLst/>
@@ -2887,13 +2892,30 @@
     </w:p>
     <w:p>
       <w:pPr>
+        <w:rPr>
+          <w:rFonts w:asciiTheme="majorHAnsi" w:eastAsiaTheme="majorEastAsia" w:hAnsiTheme="majorHAnsi" w:cstheme="majorBidi"/>
+          <w:b/>
+          <w:color w:val="2F5496" w:themeColor="accent1" w:themeShade="BF"/>
+          <w:sz w:val="32"/>
+          <w:szCs w:val="32"/>
+        </w:rPr>
+      </w:pPr>
+      <w:bookmarkStart w:id="4" w:name="_Toc112714"/>
+      <w:r>
+        <w:rPr>
+          <w:b/>
+        </w:rPr>
+        <w:br w:type="page"/>
+      </w:r>
+    </w:p>
+    <w:p>
+      <w:pPr>
         <w:pStyle w:val="Heading1"/>
         <w:spacing w:line="480" w:lineRule="auto"/>
         <w:rPr>
           <w:b/>
         </w:rPr>
       </w:pPr>
-      <w:bookmarkStart w:id="4" w:name="_Toc112714"/>
       <w:r>
         <w:rPr>
           <w:b/>
@@ -3121,10 +3143,7 @@
         <w:t xml:space="preserve">After an event </w:t>
       </w:r>
       <w:r>
-        <w:t>(disaster)</w:t>
-      </w:r>
-      <w:r>
-        <w:t xml:space="preserve"> </w:t>
+        <w:t xml:space="preserve">(disaster) </w:t>
       </w:r>
       <w:r>
         <w:t>occurs, the simulator must determine if the network is still connected.</w:t>
@@ -3405,6 +3424,11 @@
         <w:docPartUnique/>
       </w:docPartObj>
     </w:sdtPr>
+    <w:sdtEndPr>
+      <w:rPr>
+        <w:rStyle w:val="PageNumber"/>
+      </w:rPr>
+    </w:sdtEndPr>
     <w:sdtContent>
       <w:p>
         <w:pPr>
@@ -3456,6 +3480,11 @@
         <w:docPartUnique/>
       </w:docPartObj>
     </w:sdtPr>
+    <w:sdtEndPr>
+      <w:rPr>
+        <w:rStyle w:val="PageNumber"/>
+      </w:rPr>
+    </w:sdtEndPr>
     <w:sdtContent>
       <w:p>
         <w:pPr>
@@ -3520,6 +3549,11 @@
         <w:docPartUnique/>
       </w:docPartObj>
     </w:sdtPr>
+    <w:sdtEndPr>
+      <w:rPr>
+        <w:rStyle w:val="PageNumber"/>
+      </w:rPr>
+    </w:sdtEndPr>
     <w:sdtContent>
       <w:p>
         <w:pPr>
@@ -4738,6 +4772,33 @@
     <w:semiHidden/>
     <w:unhideWhenUsed/>
     <w:rsid w:val="00BC7DCD"/>
+  </w:style>
+  <w:style w:type="paragraph" w:styleId="BalloonText">
+    <w:name w:val="Balloon Text"/>
+    <w:basedOn w:val="Normal"/>
+    <w:link w:val="BalloonTextChar"/>
+    <w:uiPriority w:val="99"/>
+    <w:semiHidden/>
+    <w:unhideWhenUsed/>
+    <w:rsid w:val="007F2701"/>
+    <w:rPr>
+      <w:rFonts w:ascii="Times New Roman" w:hAnsi="Times New Roman" w:cs="Times New Roman"/>
+      <w:sz w:val="18"/>
+      <w:szCs w:val="18"/>
+    </w:rPr>
+  </w:style>
+  <w:style w:type="character" w:customStyle="1" w:styleId="BalloonTextChar">
+    <w:name w:val="Balloon Text Char"/>
+    <w:basedOn w:val="DefaultParagraphFont"/>
+    <w:link w:val="BalloonText"/>
+    <w:uiPriority w:val="99"/>
+    <w:semiHidden/>
+    <w:rsid w:val="007F2701"/>
+    <w:rPr>
+      <w:rFonts w:ascii="Times New Roman" w:hAnsi="Times New Roman" w:cs="Times New Roman"/>
+      <w:sz w:val="18"/>
+      <w:szCs w:val="18"/>
+    </w:rPr>
   </w:style>
 </w:styles>
 </file>
@@ -10781,7 +10842,7 @@
 </file>
 
 <file path=customXml/itemProps2.xml><?xml version="1.0" encoding="utf-8"?>
-<ds:datastoreItem xmlns:ds="http://schemas.openxmlformats.org/officeDocument/2006/customXml" ds:itemID="{37476E47-AC52-4F47-BEEF-018A07EE9871}">
+<ds:datastoreItem xmlns:ds="http://schemas.openxmlformats.org/officeDocument/2006/customXml" ds:itemID="{34E227D3-B7A7-D94F-A27D-CA1A92944BBF}">
   <ds:schemaRefs>
     <ds:schemaRef ds:uri="http://schemas.openxmlformats.org/officeDocument/2006/bibliography"/>
   </ds:schemaRefs>

</xml_diff>

<commit_message>
Revert "This commit tests the is_connected function."
</commit_message>
<xml_diff>
--- a/RDD.docx
+++ b/RDD.docx
@@ -10,7 +10,6 @@
           <w:docPartUnique/>
         </w:docPartObj>
       </w:sdtPr>
-      <w:sdtEndPr/>
       <w:sdtContent>
         <w:p>
           <w:pPr>
@@ -123,7 +122,6 @@
                                     <w:dataBinding w:prefixMappings="xmlns:ns0='http://purl.org/dc/elements/1.1/' xmlns:ns1='http://schemas.openxmlformats.org/package/2006/metadata/core-properties' " w:xpath="/ns1:coreProperties[1]/ns0:title[1]" w:storeItemID="{6C3C8BC8-F283-45AE-878A-BAB7291924A1}"/>
                                     <w:text/>
                                   </w:sdtPr>
-                                  <w:sdtEndPr/>
                                   <w:sdtContent>
                                     <w:r>
                                       <w:rPr>
@@ -150,7 +148,6 @@
                                   <w:dataBinding w:prefixMappings="xmlns:ns0='http://purl.org/dc/elements/1.1/' xmlns:ns1='http://schemas.openxmlformats.org/package/2006/metadata/core-properties' " w:xpath="/ns1:coreProperties[1]/ns0:subject[1]" w:storeItemID="{6C3C8BC8-F283-45AE-878A-BAB7291924A1}"/>
                                   <w:text/>
                                 </w:sdtPr>
-                                <w:sdtEndPr/>
                                 <w:sdtContent>
                                   <w:p>
                                     <w:pPr>
@@ -200,7 +197,6 @@
                                     <w:dataBinding w:prefixMappings="xmlns:ns0='http://purl.org/dc/elements/1.1/' xmlns:ns1='http://schemas.openxmlformats.org/package/2006/metadata/core-properties' " w:xpath="/ns1:coreProperties[1]/ns0:creator[1]" w:storeItemID="{6C3C8BC8-F283-45AE-878A-BAB7291924A1}"/>
                                     <w:text/>
                                   </w:sdtPr>
-                                  <w:sdtEndPr/>
                                   <w:sdtContent>
                                     <w:r>
                                       <w:rPr>
@@ -277,7 +273,6 @@
                               <w:dataBinding w:prefixMappings="xmlns:ns0='http://purl.org/dc/elements/1.1/' xmlns:ns1='http://schemas.openxmlformats.org/package/2006/metadata/core-properties' " w:xpath="/ns1:coreProperties[1]/ns0:title[1]" w:storeItemID="{6C3C8BC8-F283-45AE-878A-BAB7291924A1}"/>
                               <w:text/>
                             </w:sdtPr>
-                            <w:sdtEndPr/>
                             <w:sdtContent>
                               <w:r>
                                 <w:rPr>
@@ -304,7 +299,6 @@
                             <w:dataBinding w:prefixMappings="xmlns:ns0='http://purl.org/dc/elements/1.1/' xmlns:ns1='http://schemas.openxmlformats.org/package/2006/metadata/core-properties' " w:xpath="/ns1:coreProperties[1]/ns0:subject[1]" w:storeItemID="{6C3C8BC8-F283-45AE-878A-BAB7291924A1}"/>
                             <w:text/>
                           </w:sdtPr>
-                          <w:sdtEndPr/>
                           <w:sdtContent>
                             <w:p>
                               <w:pPr>
@@ -354,7 +348,6 @@
                               <w:dataBinding w:prefixMappings="xmlns:ns0='http://purl.org/dc/elements/1.1/' xmlns:ns1='http://schemas.openxmlformats.org/package/2006/metadata/core-properties' " w:xpath="/ns1:coreProperties[1]/ns0:creator[1]" w:storeItemID="{6C3C8BC8-F283-45AE-878A-BAB7291924A1}"/>
                               <w:text/>
                             </w:sdtPr>
-                            <w:sdtEndPr/>
                             <w:sdtContent>
                               <w:r>
                                 <w:rPr>
@@ -473,7 +466,6 @@
                                     <w:calendar w:val="gregorian"/>
                                   </w:date>
                                 </w:sdtPr>
-                                <w:sdtEndPr/>
                                 <w:sdtContent>
                                   <w:p>
                                     <w:pPr>
@@ -540,7 +532,6 @@
                               <w:calendar w:val="gregorian"/>
                             </w:date>
                           </w:sdtPr>
-                          <w:sdtEndPr/>
                           <w:sdtContent>
                             <w:p>
                               <w:pPr>
@@ -579,14 +570,6 @@
     </w:sdt>
     <w:sdt>
       <w:sdtPr>
-        <w:rPr>
-          <w:rFonts w:asciiTheme="minorHAnsi" w:eastAsiaTheme="minorHAnsi" w:hAnsiTheme="minorHAnsi" w:cstheme="minorBidi"/>
-          <w:b w:val="0"/>
-          <w:bCs w:val="0"/>
-          <w:color w:val="auto"/>
-          <w:sz w:val="24"/>
-          <w:szCs w:val="24"/>
-        </w:rPr>
         <w:id w:val="-2093463476"/>
         <w:docPartObj>
           <w:docPartGallery w:val="Table of Contents"/>
@@ -595,7 +578,11 @@
       </w:sdtPr>
       <w:sdtEndPr>
         <w:rPr>
+          <w:rFonts w:asciiTheme="minorHAnsi" w:eastAsiaTheme="minorHAnsi" w:hAnsiTheme="minorHAnsi" w:cstheme="minorBidi"/>
           <w:noProof/>
+          <w:color w:val="auto"/>
+          <w:sz w:val="24"/>
+          <w:szCs w:val="24"/>
         </w:rPr>
       </w:sdtEndPr>
       <w:sdtContent>
@@ -2812,6 +2799,8 @@
       <w:r>
         <w:t xml:space="preserve"> </w:t>
       </w:r>
+      <w:bookmarkStart w:id="2" w:name="_GoBack"/>
+      <w:bookmarkEnd w:id="2"/>
       <w:r>
         <w:t>a minimum of fifty nodes that will be connected by edges, thus creating the network. Nodes and edges have the possibility of being added or removed. The network will be tested within the program to ensure that the graph is connected after the removal of edges. So long as there is a path between two destinations, the shortest path will be determined. This system will take parallel edges into consideration. This system is not meant to be applied to a hospital network in real time. This is only meant to model the behavior of a network.</w:t>
       </w:r>
@@ -2825,8 +2814,11 @@
       <w:pPr>
         <w:pStyle w:val="Heading1"/>
         <w:spacing w:after="240" w:line="480" w:lineRule="auto"/>
+        <w:rPr>
+          <w:b/>
+        </w:rPr>
       </w:pPr>
-      <w:bookmarkStart w:id="2" w:name="_Toc112713"/>
+      <w:bookmarkStart w:id="3" w:name="_Toc112713"/>
       <w:r>
         <w:rPr>
           <w:b/>
@@ -2840,18 +2832,21 @@
         </w:rPr>
         <w:t xml:space="preserve"> Diagram</w:t>
       </w:r>
-      <w:bookmarkStart w:id="3" w:name="_GoBack"/>
-      <w:bookmarkEnd w:id="2"/>
       <w:bookmarkEnd w:id="3"/>
+    </w:p>
+    <w:p>
+      <w:pPr>
+        <w:spacing w:line="480" w:lineRule="auto"/>
+      </w:pPr>
       <w:r>
         <w:rPr>
           <w:noProof/>
         </w:rPr>
         <w:drawing>
-          <wp:inline distT="0" distB="0" distL="0" distR="0" wp14:anchorId="271842DB" wp14:editId="64FFE15C">
-            <wp:extent cx="5943600" cy="7065010"/>
+          <wp:inline distT="0" distB="0" distL="0" distR="0" wp14:anchorId="653B8416" wp14:editId="69BEBC65">
+            <wp:extent cx="5943600" cy="6342380"/>
             <wp:effectExtent l="0" t="0" r="0" b="0"/>
-            <wp:docPr id="2" name="Picture 2" descr="A screenshot of a computer screen&#10;&#10;Description automatically generated"/>
+            <wp:docPr id="1" name="Picture 1"/>
             <wp:cNvGraphicFramePr>
               <a:graphicFrameLocks xmlns:a="http://schemas.openxmlformats.org/drawingml/2006/main" noChangeAspect="1"/>
             </wp:cNvGraphicFramePr>
@@ -2859,7 +2854,7 @@
               <a:graphicData uri="http://schemas.openxmlformats.org/drawingml/2006/picture">
                 <pic:pic xmlns:pic="http://schemas.openxmlformats.org/drawingml/2006/picture">
                   <pic:nvPicPr>
-                    <pic:cNvPr id="2" name="UML.png"/>
+                    <pic:cNvPr id="1" name="Java II - Project.png"/>
                     <pic:cNvPicPr/>
                   </pic:nvPicPr>
                   <pic:blipFill>
@@ -2877,7 +2872,7 @@
                   <pic:spPr>
                     <a:xfrm>
                       <a:off x="0" y="0"/>
-                      <a:ext cx="5943600" cy="7065010"/>
+                      <a:ext cx="5943600" cy="6342380"/>
                     </a:xfrm>
                     <a:prstGeom prst="rect">
                       <a:avLst/>
@@ -2892,30 +2887,13 @@
     </w:p>
     <w:p>
       <w:pPr>
-        <w:rPr>
-          <w:rFonts w:asciiTheme="majorHAnsi" w:eastAsiaTheme="majorEastAsia" w:hAnsiTheme="majorHAnsi" w:cstheme="majorBidi"/>
-          <w:b/>
-          <w:color w:val="2F5496" w:themeColor="accent1" w:themeShade="BF"/>
-          <w:sz w:val="32"/>
-          <w:szCs w:val="32"/>
-        </w:rPr>
-      </w:pPr>
-      <w:bookmarkStart w:id="4" w:name="_Toc112714"/>
-      <w:r>
-        <w:rPr>
-          <w:b/>
-        </w:rPr>
-        <w:br w:type="page"/>
-      </w:r>
-    </w:p>
-    <w:p>
-      <w:pPr>
         <w:pStyle w:val="Heading1"/>
         <w:spacing w:line="480" w:lineRule="auto"/>
         <w:rPr>
           <w:b/>
         </w:rPr>
       </w:pPr>
+      <w:bookmarkStart w:id="4" w:name="_Toc112714"/>
       <w:r>
         <w:rPr>
           <w:b/>
@@ -3143,7 +3121,10 @@
         <w:t xml:space="preserve">After an event </w:t>
       </w:r>
       <w:r>
-        <w:t xml:space="preserve">(disaster) </w:t>
+        <w:t>(disaster)</w:t>
+      </w:r>
+      <w:r>
+        <w:t xml:space="preserve"> </w:t>
       </w:r>
       <w:r>
         <w:t>occurs, the simulator must determine if the network is still connected.</w:t>
@@ -3424,11 +3405,6 @@
         <w:docPartUnique/>
       </w:docPartObj>
     </w:sdtPr>
-    <w:sdtEndPr>
-      <w:rPr>
-        <w:rStyle w:val="PageNumber"/>
-      </w:rPr>
-    </w:sdtEndPr>
     <w:sdtContent>
       <w:p>
         <w:pPr>
@@ -3480,11 +3456,6 @@
         <w:docPartUnique/>
       </w:docPartObj>
     </w:sdtPr>
-    <w:sdtEndPr>
-      <w:rPr>
-        <w:rStyle w:val="PageNumber"/>
-      </w:rPr>
-    </w:sdtEndPr>
     <w:sdtContent>
       <w:p>
         <w:pPr>
@@ -3549,11 +3520,6 @@
         <w:docPartUnique/>
       </w:docPartObj>
     </w:sdtPr>
-    <w:sdtEndPr>
-      <w:rPr>
-        <w:rStyle w:val="PageNumber"/>
-      </w:rPr>
-    </w:sdtEndPr>
     <w:sdtContent>
       <w:p>
         <w:pPr>
@@ -4772,33 +4738,6 @@
     <w:semiHidden/>
     <w:unhideWhenUsed/>
     <w:rsid w:val="00BC7DCD"/>
-  </w:style>
-  <w:style w:type="paragraph" w:styleId="BalloonText">
-    <w:name w:val="Balloon Text"/>
-    <w:basedOn w:val="Normal"/>
-    <w:link w:val="BalloonTextChar"/>
-    <w:uiPriority w:val="99"/>
-    <w:semiHidden/>
-    <w:unhideWhenUsed/>
-    <w:rsid w:val="007F2701"/>
-    <w:rPr>
-      <w:rFonts w:ascii="Times New Roman" w:hAnsi="Times New Roman" w:cs="Times New Roman"/>
-      <w:sz w:val="18"/>
-      <w:szCs w:val="18"/>
-    </w:rPr>
-  </w:style>
-  <w:style w:type="character" w:customStyle="1" w:styleId="BalloonTextChar">
-    <w:name w:val="Balloon Text Char"/>
-    <w:basedOn w:val="DefaultParagraphFont"/>
-    <w:link w:val="BalloonText"/>
-    <w:uiPriority w:val="99"/>
-    <w:semiHidden/>
-    <w:rsid w:val="007F2701"/>
-    <w:rPr>
-      <w:rFonts w:ascii="Times New Roman" w:hAnsi="Times New Roman" w:cs="Times New Roman"/>
-      <w:sz w:val="18"/>
-      <w:szCs w:val="18"/>
-    </w:rPr>
   </w:style>
 </w:styles>
 </file>
@@ -10842,7 +10781,7 @@
 </file>
 
 <file path=customXml/itemProps2.xml><?xml version="1.0" encoding="utf-8"?>
-<ds:datastoreItem xmlns:ds="http://schemas.openxmlformats.org/officeDocument/2006/customXml" ds:itemID="{34E227D3-B7A7-D94F-A27D-CA1A92944BBF}">
+<ds:datastoreItem xmlns:ds="http://schemas.openxmlformats.org/officeDocument/2006/customXml" ds:itemID="{37476E47-AC52-4F47-BEEF-018A07EE9871}">
   <ds:schemaRefs>
     <ds:schemaRef ds:uri="http://schemas.openxmlformats.org/officeDocument/2006/bibliography"/>
   </ds:schemaRefs>

</xml_diff>